<commit_message>
added pic and info
</commit_message>
<xml_diff>
--- a/dayton_construction/brainstorm ideas.docx
+++ b/dayton_construction/brainstorm ideas.docx
@@ -21,13 +21,22 @@
         <w:t xml:space="preserve">People will come to my site to see if there are any </w:t>
       </w:r>
       <w:r>
-        <w:t xml:space="preserve">places they could contact to do </w:t>
-      </w:r>
-      <w:r>
-        <w:t xml:space="preserve">dirt work for either construction or </w:t>
-      </w:r>
-      <w:r>
-        <w:t xml:space="preserve">maybe home </w:t>
+        <w:t>places,</w:t>
+      </w:r>
+      <w:r>
+        <w:t xml:space="preserve"> they could contact to do </w:t>
+      </w:r>
+      <w:r>
+        <w:t>dirt work for either construction or</w:t>
+      </w:r>
+      <w:r>
+        <w:t xml:space="preserve"> home </w:t>
+      </w:r>
+      <w:r>
+        <w:t>projects.</w:t>
+      </w:r>
+      <w:r>
+        <w:t xml:space="preserve"> </w:t>
       </w:r>
     </w:p>
     <w:p>
@@ -43,6 +52,20 @@
     </w:p>
     <w:p>
       <w:pPr>
+        <w:ind w:left="720"/>
+      </w:pPr>
+      <w:r>
+        <w:t xml:space="preserve">They will be wondering the price per square foot for dirt and maybe </w:t>
+      </w:r>
+      <w:r>
+        <w:t xml:space="preserve">other materials. The cost per hour of labor. </w:t>
+      </w:r>
+      <w:r>
+        <w:t>Contact info.</w:t>
+      </w:r>
+    </w:p>
+    <w:p>
+      <w:pPr>
         <w:numPr>
           <w:ilvl w:val="0"/>
           <w:numId w:val="1"/>
@@ -54,6 +77,14 @@
     </w:p>
     <w:p>
       <w:pPr>
+        <w:ind w:left="720"/>
+      </w:pPr>
+      <w:r>
+        <w:t>Find info and contact information</w:t>
+      </w:r>
+    </w:p>
+    <w:p>
+      <w:pPr>
         <w:numPr>
           <w:ilvl w:val="0"/>
           <w:numId w:val="1"/>
@@ -65,6 +96,14 @@
     </w:p>
     <w:p>
       <w:pPr>
+        <w:ind w:left="720"/>
+      </w:pPr>
+      <w:r>
+        <w:t>Might have a way to send an email</w:t>
+      </w:r>
+    </w:p>
+    <w:p>
+      <w:pPr>
         <w:numPr>
           <w:ilvl w:val="0"/>
           <w:numId w:val="1"/>
@@ -72,6 +111,137 @@
       </w:pPr>
       <w:r>
         <w:t>Why will your visitors come to your site instead of another to get this information or complete the actions?</w:t>
+      </w:r>
+    </w:p>
+    <w:p>
+      <w:pPr>
+        <w:ind w:left="720"/>
+      </w:pPr>
+      <w:r>
+        <w:t xml:space="preserve">It is a small town so this will probably be one of the only </w:t>
+      </w:r>
+      <w:r>
+        <w:t xml:space="preserve">sites that will have information </w:t>
+      </w:r>
+      <w:r>
+        <w:t>about this business</w:t>
+      </w:r>
+    </w:p>
+    <w:p>
+      <w:pPr>
+        <w:pStyle w:val="Heading1"/>
+      </w:pPr>
+      <w:r>
+        <w:t>Home</w:t>
+      </w:r>
+    </w:p>
+    <w:p>
+      <w:r>
+        <w:t xml:space="preserve">If you have been wondering how much </w:t>
+      </w:r>
+      <w:r>
+        <w:t xml:space="preserve">a new house </w:t>
+      </w:r>
+      <w:r>
+        <w:t>estimates</w:t>
+      </w:r>
+      <w:r>
+        <w:t xml:space="preserve"> </w:t>
+      </w:r>
+      <w:r>
+        <w:t xml:space="preserve">might </w:t>
+      </w:r>
+      <w:r>
+        <w:t>cost</w:t>
+      </w:r>
+      <w:r>
+        <w:t xml:space="preserve"> or how much it might be </w:t>
+      </w:r>
+      <w:r>
+        <w:t>to</w:t>
+      </w:r>
+      <w:r>
+        <w:t xml:space="preserve"> move that dirt pile that has been in your lawn for years now</w:t>
+      </w:r>
+      <w:r>
+        <w:t xml:space="preserve">. Look no further than here! This </w:t>
+      </w:r>
+      <w:r>
+        <w:t>website</w:t>
+      </w:r>
+      <w:r>
+        <w:t xml:space="preserve"> has tall the information you need. When it comes to figuring out </w:t>
+      </w:r>
+      <w:r>
+        <w:t xml:space="preserve">costs for your jobs Dayton construction has your back. </w:t>
+      </w:r>
+      <w:r>
+        <w:t>This family owned and run business can help you find a solution to you</w:t>
+      </w:r>
+      <w:r>
+        <w:t xml:space="preserve">r dirt and excavation problems. We specialize in house foundations </w:t>
+      </w:r>
+      <w:r>
+        <w:t>and septic system installation. We have been known to help with other odd jobs so feel free to call us and ask.</w:t>
+      </w:r>
+    </w:p>
+    <w:p>
+      <w:pPr>
+        <w:pStyle w:val="Heading1"/>
+      </w:pPr>
+      <w:r>
+        <w:t>Contact Us</w:t>
+      </w:r>
+    </w:p>
+    <w:p>
+      <w:r>
+        <w:t>When it comes to house and pricing the best way to figure that out would be to call this number (___) - ___</w:t>
+      </w:r>
+      <w:r>
+        <w:t xml:space="preserve"> - ____ and get a hold of Reed Dayton. </w:t>
+      </w:r>
+      <w:r>
+        <w:t xml:space="preserve">He is always willing to </w:t>
+      </w:r>
+      <w:r>
+        <w:t>discuss</w:t>
+      </w:r>
+      <w:r>
+        <w:t xml:space="preserve"> </w:t>
+      </w:r>
+      <w:r>
+        <w:t>prices</w:t>
+      </w:r>
+      <w:r>
+        <w:t xml:space="preserve"> and ideas that you might have. </w:t>
+      </w:r>
+      <w:r>
+        <w:t xml:space="preserve">On the chance that we are very busy you can always ask for others in the area that might be able to help you as well. </w:t>
+      </w:r>
+    </w:p>
+    <w:p>
+      <w:pPr>
+        <w:pStyle w:val="Heading1"/>
+      </w:pPr>
+      <w:r>
+        <w:t>About us</w:t>
+      </w:r>
+    </w:p>
+    <w:p>
+      <w:r>
+        <w:t xml:space="preserve">This business has been </w:t>
+      </w:r>
+      <w:r>
+        <w:t>family owned since its beginning. Reed started this business with the Idea of</w:t>
+      </w:r>
+      <w:r>
+        <w:t xml:space="preserve"> providing great service for a fair and reasonable price. </w:t>
+      </w:r>
+      <w:r>
+        <w:t>This business has also supported his family and children in many ways such as helping his kids through college</w:t>
+      </w:r>
+      <w:r>
+        <w:t xml:space="preserve"> and many other ways. </w:t>
       </w:r>
     </w:p>
     <w:p/>
@@ -633,9 +803,31 @@
     <w:name w:val="Normal"/>
     <w:qFormat/>
   </w:style>
+  <w:style w:type="paragraph" w:styleId="Heading1">
+    <w:name w:val="heading 1"/>
+    <w:basedOn w:val="Normal"/>
+    <w:next w:val="Normal"/>
+    <w:link w:val="Heading1Char"/>
+    <w:uiPriority w:val="9"/>
+    <w:qFormat/>
+    <w:rsid w:val="008B7C9B"/>
+    <w:pPr>
+      <w:keepNext/>
+      <w:keepLines/>
+      <w:spacing w:before="240" w:after="0"/>
+      <w:outlineLvl w:val="0"/>
+    </w:pPr>
+    <w:rPr>
+      <w:rFonts w:asciiTheme="majorHAnsi" w:eastAsiaTheme="majorEastAsia" w:hAnsiTheme="majorHAnsi" w:cstheme="majorBidi"/>
+      <w:color w:val="2F5496" w:themeColor="accent1" w:themeShade="BF"/>
+      <w:sz w:val="32"/>
+      <w:szCs w:val="32"/>
+    </w:rPr>
+  </w:style>
   <w:style w:type="character" w:default="1" w:styleId="DefaultParagraphFont">
     <w:name w:val="Default Paragraph Font"/>
     <w:uiPriority w:val="1"/>
+    <w:semiHidden/>
     <w:unhideWhenUsed/>
   </w:style>
   <w:style w:type="table" w:default="1" w:styleId="TableNormal">
@@ -658,6 +850,19 @@
     <w:uiPriority w:val="99"/>
     <w:semiHidden/>
     <w:unhideWhenUsed/>
+  </w:style>
+  <w:style w:type="character" w:customStyle="1" w:styleId="Heading1Char">
+    <w:name w:val="Heading 1 Char"/>
+    <w:basedOn w:val="DefaultParagraphFont"/>
+    <w:link w:val="Heading1"/>
+    <w:uiPriority w:val="9"/>
+    <w:rsid w:val="008B7C9B"/>
+    <w:rPr>
+      <w:rFonts w:asciiTheme="majorHAnsi" w:eastAsiaTheme="majorEastAsia" w:hAnsiTheme="majorHAnsi" w:cstheme="majorBidi"/>
+      <w:color w:val="2F5496" w:themeColor="accent1" w:themeShade="BF"/>
+      <w:sz w:val="32"/>
+      <w:szCs w:val="32"/>
+    </w:rPr>
   </w:style>
 </w:styles>
 </file>

</xml_diff>